<commit_message>
git reset to 7b2d, typos corrected
</commit_message>
<xml_diff>
--- a/res/docs/2017TravellersReport.docx
+++ b/res/docs/2017TravellersReport.docx
@@ -5,16 +5,32 @@
     <w:p>
       <w:pPr>
         <w:pStyle w:val="Heading1"/>
-      </w:pPr>
-      <w:r>
+        <w:rPr>
+          <w:sz w:val="52"/>
+          <w:szCs w:val="52"/>
+        </w:rPr>
+      </w:pPr>
+      <w:r>
+        <w:rPr>
+          <w:sz w:val="52"/>
+          <w:szCs w:val="52"/>
+        </w:rPr>
         <w:t>Tata Steel Sailing Club</w:t>
       </w:r>
     </w:p>
     <w:p>
       <w:pPr>
         <w:pStyle w:val="Subtitle"/>
-      </w:pPr>
-      <w:r>
+        <w:rPr>
+          <w:sz w:val="40"/>
+          <w:szCs w:val="40"/>
+        </w:rPr>
+      </w:pPr>
+      <w:r>
+        <w:rPr>
+          <w:sz w:val="40"/>
+          <w:szCs w:val="40"/>
+        </w:rPr>
         <w:t>2017 Traveller’s Series</w:t>
       </w:r>
     </w:p>
@@ -338,6 +354,7 @@
           <w:rFonts w:ascii="Segoe UI" w:hAnsi="Segoe UI" w:cs="Segoe UI"/>
           <w:color w:val="050505"/>
         </w:rPr>
+        <w:lastRenderedPageBreak/>
         <w:t>The socials during the week were top class and included a dinner ay Wisemans Bridge for all Tata Steel members on Wed evening followed by a beach barbecue late Thurs afternoon</w:t>
       </w:r>
     </w:p>
@@ -356,7 +373,6 @@
           <w:rFonts w:ascii="Segoe UI" w:hAnsi="Segoe UI" w:cs="Segoe UI"/>
           <w:color w:val="050505"/>
         </w:rPr>
-        <w:lastRenderedPageBreak/>
         <w:t>The next regatta in the Traveller Series is Mumbles on the 17</w:t>
       </w:r>
       <w:r>
@@ -641,7 +657,45 @@
           <w:rFonts w:ascii="Segoe UI" w:hAnsi="Segoe UI" w:cs="Segoe UI"/>
           <w:color w:val="050505"/>
         </w:rPr>
-        <w:t>Andrew and Rebecca went with the RS700 to follow the tide to the right whist others went for the wind bend to the left. It gave the Osprey a lead at the windward mark they we rabe to hold for the race. Dave and Bill managed to keep upright all through the race to finish a credible 3</w:t>
+        <w:t>Andrew and Rebecca went with the RS700 to follow the tide to the right whist others went for the wind bend to the left. It gave the Osprey a lead at the windward mark they we</w:t>
+      </w:r>
+      <w:r>
+        <w:rPr>
+          <w:rFonts w:ascii="Segoe UI" w:hAnsi="Segoe UI" w:cs="Segoe UI"/>
+          <w:color w:val="050505"/>
+        </w:rPr>
+        <w:t>re</w:t>
+      </w:r>
+      <w:r>
+        <w:rPr>
+          <w:rFonts w:ascii="Segoe UI" w:hAnsi="Segoe UI" w:cs="Segoe UI"/>
+          <w:color w:val="050505"/>
+        </w:rPr>
+        <w:t xml:space="preserve"> ab</w:t>
+      </w:r>
+      <w:r>
+        <w:rPr>
+          <w:rFonts w:ascii="Segoe UI" w:hAnsi="Segoe UI" w:cs="Segoe UI"/>
+          <w:color w:val="050505"/>
+        </w:rPr>
+        <w:t>l</w:t>
+      </w:r>
+      <w:bookmarkStart w:id="0" w:name="_GoBack"/>
+      <w:bookmarkEnd w:id="0"/>
+      <w:r>
+        <w:rPr>
+          <w:rFonts w:ascii="Segoe UI" w:hAnsi="Segoe UI" w:cs="Segoe UI"/>
+          <w:color w:val="050505"/>
+        </w:rPr>
+        <w:t xml:space="preserve">e to hold for the race. Dave and Bill managed to keep upright all </w:t>
+      </w:r>
+      <w:r>
+        <w:rPr>
+          <w:rFonts w:ascii="Segoe UI" w:hAnsi="Segoe UI" w:cs="Segoe UI"/>
+          <w:color w:val="050505"/>
+        </w:rPr>
+        <w:lastRenderedPageBreak/>
+        <w:t>through the race to finish a credible 3</w:t>
       </w:r>
       <w:r>
         <w:rPr>
@@ -689,7 +743,6 @@
           <w:rFonts w:ascii="Segoe UI" w:hAnsi="Segoe UI" w:cs="Segoe UI"/>
           <w:color w:val="050505"/>
         </w:rPr>
-        <w:lastRenderedPageBreak/>
         <w:t xml:space="preserve">Sunday saw the race officer scooting around the bay </w:t>
       </w:r>
       <w:r>
@@ -896,6 +949,68 @@
       <w:r>
         <w:rPr>
           <w:rFonts w:ascii="Segoe UI" w:hAnsi="Segoe UI" w:cs="Segoe UI"/>
+          <w:noProof/>
+          <w:color w:val="050505"/>
+        </w:rPr>
+        <w:drawing>
+          <wp:anchor distT="107950" distB="107950" distL="114300" distR="114300" simplePos="0" relativeHeight="251659264" behindDoc="0" locked="0" layoutInCell="1" allowOverlap="1">
+            <wp:simplePos x="0" y="0"/>
+            <wp:positionH relativeFrom="column">
+              <wp:posOffset>1885950</wp:posOffset>
+            </wp:positionH>
+            <wp:positionV relativeFrom="paragraph">
+              <wp:posOffset>115570</wp:posOffset>
+            </wp:positionV>
+            <wp:extent cx="3733200" cy="2487600"/>
+            <wp:effectExtent l="0" t="0" r="635" b="8255"/>
+            <wp:wrapSquare wrapText="left"/>
+            <wp:docPr id="3" name="Picture 3"/>
+            <wp:cNvGraphicFramePr>
+              <a:graphicFrameLocks xmlns:a="http://schemas.openxmlformats.org/drawingml/2006/main" noChangeAspect="1"/>
+            </wp:cNvGraphicFramePr>
+            <a:graphic xmlns:a="http://schemas.openxmlformats.org/drawingml/2006/main">
+              <a:graphicData uri="http://schemas.openxmlformats.org/drawingml/2006/picture">
+                <pic:pic xmlns:pic="http://schemas.openxmlformats.org/drawingml/2006/picture">
+                  <pic:nvPicPr>
+                    <pic:cNvPr id="3" name="tenby2017.jpg"/>
+                    <pic:cNvPicPr/>
+                  </pic:nvPicPr>
+                  <pic:blipFill>
+                    <a:blip r:embed="rId5" cstate="print">
+                      <a:extLst>
+                        <a:ext uri="{28A0092B-C50C-407E-A947-70E740481C1C}">
+                          <a14:useLocalDpi xmlns:a14="http://schemas.microsoft.com/office/drawing/2010/main" val="0"/>
+                        </a:ext>
+                      </a:extLst>
+                    </a:blip>
+                    <a:stretch>
+                      <a:fillRect/>
+                    </a:stretch>
+                  </pic:blipFill>
+                  <pic:spPr>
+                    <a:xfrm>
+                      <a:off x="0" y="0"/>
+                      <a:ext cx="3733200" cy="2487600"/>
+                    </a:xfrm>
+                    <a:prstGeom prst="rect">
+                      <a:avLst/>
+                    </a:prstGeom>
+                  </pic:spPr>
+                </pic:pic>
+              </a:graphicData>
+            </a:graphic>
+            <wp14:sizeRelH relativeFrom="margin">
+              <wp14:pctWidth>0</wp14:pctWidth>
+            </wp14:sizeRelH>
+            <wp14:sizeRelV relativeFrom="margin">
+              <wp14:pctHeight>0</wp14:pctHeight>
+            </wp14:sizeRelV>
+          </wp:anchor>
+        </w:drawing>
+      </w:r>
+      <w:r>
+        <w:rPr>
+          <w:rFonts w:ascii="Segoe UI" w:hAnsi="Segoe UI" w:cs="Segoe UI"/>
           <w:color w:val="050505"/>
         </w:rPr>
         <w:t>All seven sailed in the three races on the Saturday, the OOD set a large triangular course in Tenby Bay. The starts were challenging with 37 boats competing to be first away from what was a very short start line. All Club boats were competitive but the F4 winds and the tidal effect of the beats coupled with some tight three sail off wind legs made for some exciting sailing. There was the inevitable capsizes and some gear failure amongst our members but it was a fantastic afternoon of sailing and everyone had a tale to tell when back in the club house.</w:t>
@@ -948,7 +1063,15 @@
           <w:rFonts w:ascii="Segoe UI" w:hAnsi="Segoe UI" w:cs="Segoe UI"/>
           <w:color w:val="050505"/>
         </w:rPr>
-        <w:t xml:space="preserve"> fleet were competing well with all boats all towards the front of the fleet. A tight two sail planning reach was followed by a three sail screamer down past </w:t>
+        <w:t xml:space="preserve"> fleet were competing well with all boats all towards the front of the fleet. A tight two sail planning reach was </w:t>
+      </w:r>
+      <w:r>
+        <w:rPr>
+          <w:rFonts w:ascii="Segoe UI" w:hAnsi="Segoe UI" w:cs="Segoe UI"/>
+          <w:color w:val="050505"/>
+        </w:rPr>
+        <w:lastRenderedPageBreak/>
+        <w:t xml:space="preserve">followed by a three sail screamer down past </w:t>
       </w:r>
       <w:proofErr w:type="spellStart"/>
       <w:r>
@@ -1034,10 +1157,9 @@
           <w:rFonts w:ascii="Segoe UI" w:hAnsi="Segoe UI" w:cs="Segoe UI"/>
           <w:color w:val="050505"/>
         </w:rPr>
-        <w:lastRenderedPageBreak/>
         <w:t>Results can be seen at </w:t>
       </w:r>
-      <w:hyperlink r:id="rId5" w:tgtFrame="_blank" w:history="1">
+      <w:hyperlink r:id="rId6" w:tgtFrame="_blank" w:history="1">
         <w:r>
           <w:rPr>
             <w:rStyle w:val="Strong"/>
@@ -1123,7 +1245,6 @@
           <w:color w:val="050505"/>
         </w:rPr>
       </w:pPr>
-      <w:bookmarkStart w:id="0" w:name="_GoBack"/>
       <w:r>
         <w:rPr>
           <w:rFonts w:ascii="Segoe UI" w:hAnsi="Segoe UI" w:cs="Segoe UI"/>
@@ -1145,6 +1266,68 @@
       <w:r>
         <w:rPr>
           <w:rFonts w:ascii="Segoe UI" w:hAnsi="Segoe UI" w:cs="Segoe UI"/>
+          <w:noProof/>
+          <w:color w:val="050505"/>
+        </w:rPr>
+        <w:drawing>
+          <wp:anchor distT="107950" distB="0" distL="114300" distR="114300" simplePos="0" relativeHeight="251660288" behindDoc="0" locked="0" layoutInCell="1" allowOverlap="1">
+            <wp:simplePos x="0" y="0"/>
+            <wp:positionH relativeFrom="margin">
+              <wp:align>left</wp:align>
+            </wp:positionH>
+            <wp:positionV relativeFrom="paragraph">
+              <wp:posOffset>77470</wp:posOffset>
+            </wp:positionV>
+            <wp:extent cx="3781425" cy="2448560"/>
+            <wp:effectExtent l="0" t="0" r="9525" b="8890"/>
+            <wp:wrapSquare wrapText="right"/>
+            <wp:docPr id="4" name="Picture 4"/>
+            <wp:cNvGraphicFramePr>
+              <a:graphicFrameLocks xmlns:a="http://schemas.openxmlformats.org/drawingml/2006/main" noChangeAspect="1"/>
+            </wp:cNvGraphicFramePr>
+            <a:graphic xmlns:a="http://schemas.openxmlformats.org/drawingml/2006/main">
+              <a:graphicData uri="http://schemas.openxmlformats.org/drawingml/2006/picture">
+                <pic:pic xmlns:pic="http://schemas.openxmlformats.org/drawingml/2006/picture">
+                  <pic:nvPicPr>
+                    <pic:cNvPr id="4" name="Pembroke2017.jpg"/>
+                    <pic:cNvPicPr/>
+                  </pic:nvPicPr>
+                  <pic:blipFill>
+                    <a:blip r:embed="rId7" cstate="print">
+                      <a:extLst>
+                        <a:ext uri="{28A0092B-C50C-407E-A947-70E740481C1C}">
+                          <a14:useLocalDpi xmlns:a14="http://schemas.microsoft.com/office/drawing/2010/main" val="0"/>
+                        </a:ext>
+                      </a:extLst>
+                    </a:blip>
+                    <a:stretch>
+                      <a:fillRect/>
+                    </a:stretch>
+                  </pic:blipFill>
+                  <pic:spPr>
+                    <a:xfrm>
+                      <a:off x="0" y="0"/>
+                      <a:ext cx="3781425" cy="2448560"/>
+                    </a:xfrm>
+                    <a:prstGeom prst="rect">
+                      <a:avLst/>
+                    </a:prstGeom>
+                  </pic:spPr>
+                </pic:pic>
+              </a:graphicData>
+            </a:graphic>
+            <wp14:sizeRelH relativeFrom="margin">
+              <wp14:pctWidth>0</wp14:pctWidth>
+            </wp14:sizeRelH>
+            <wp14:sizeRelV relativeFrom="margin">
+              <wp14:pctHeight>0</wp14:pctHeight>
+            </wp14:sizeRelV>
+          </wp:anchor>
+        </w:drawing>
+      </w:r>
+      <w:r>
+        <w:rPr>
+          <w:rFonts w:ascii="Segoe UI" w:hAnsi="Segoe UI" w:cs="Segoe UI"/>
           <w:color w:val="050505"/>
         </w:rPr>
         <w:t>Saturday, 1</w:t>
@@ -1254,6 +1437,7 @@
           <w:rFonts w:ascii="Segoe UI" w:hAnsi="Segoe UI" w:cs="Segoe UI"/>
           <w:color w:val="050505"/>
         </w:rPr>
+        <w:lastRenderedPageBreak/>
         <w:t>Day 2 saw a lighter wind for the 12 mile 7 Forts race</w:t>
       </w:r>
       <w:r>
@@ -1407,7 +1591,6 @@
         <w:t>he event was noted for its great race management, fabulous weather, friendly hospitality and top class facilities</w:t>
       </w:r>
     </w:p>
-    <w:bookmarkEnd w:id="0"/>
     <w:p>
       <w:pPr>
         <w:pStyle w:val="NormalWeb"/>
@@ -1525,9 +1708,9 @@
             <o:lock v:ext="edit" aspectratio="t"/>
           </v:shapetype>
           <v:shape id="_x0000_i1025" type="#_x0000_t75" style="width:126pt;height:40.5pt" o:ole="">
-            <v:imagedata r:id="rId6" o:title=""/>
+            <v:imagedata r:id="rId8" o:title=""/>
           </v:shape>
-          <o:OLEObject Type="Embed" ProgID="Package" ShapeID="_x0000_i1025" DrawAspect="Content" ObjectID="_1560597619" r:id="rId7"/>
+          <o:OLEObject Type="Embed" ProgID="Package" ShapeID="_x0000_i1025" DrawAspect="Content" ObjectID="_1563430398" r:id="rId9"/>
         </w:object>
       </w:r>
     </w:p>
@@ -1568,9 +1751,9 @@
         </w:rPr>
         <w:object w:dxaOrig="2730" w:dyaOrig="810">
           <v:shape id="_x0000_i1026" type="#_x0000_t75" style="width:136.5pt;height:40.5pt" o:ole="">
-            <v:imagedata r:id="rId8" o:title=""/>
+            <v:imagedata r:id="rId10" o:title=""/>
           </v:shape>
-          <o:OLEObject Type="Embed" ProgID="Package" ShapeID="_x0000_i1026" DrawAspect="Content" ObjectID="_1560597620" r:id="rId9"/>
+          <o:OLEObject Type="Embed" ProgID="Package" ShapeID="_x0000_i1026" DrawAspect="Content" ObjectID="_1563430399" r:id="rId11"/>
         </w:object>
       </w:r>
     </w:p>
@@ -1591,7 +1774,7 @@
         </w:rPr>
         <w:t xml:space="preserve">More detail can be seen at </w:t>
       </w:r>
-      <w:hyperlink r:id="rId10" w:anchor="r3dinghy" w:history="1">
+      <w:hyperlink r:id="rId12" w:anchor="r3dinghy" w:history="1">
         <w:r>
           <w:rPr>
             <w:rStyle w:val="Hyperlink"/>
@@ -1637,9 +1820,9 @@
         </w:rPr>
         <w:object w:dxaOrig="1535" w:dyaOrig="993">
           <v:shape id="_x0000_i1027" type="#_x0000_t75" style="width:76.5pt;height:49.5pt" o:ole="">
-            <v:imagedata r:id="rId11" o:title=""/>
+            <v:imagedata r:id="rId13" o:title=""/>
           </v:shape>
-          <o:OLEObject Type="Embed" ProgID="Package" ShapeID="_x0000_i1027" DrawAspect="Icon" ObjectID="_1560597621" r:id="rId12"/>
+          <o:OLEObject Type="Embed" ProgID="Package" ShapeID="_x0000_i1027" DrawAspect="Icon" ObjectID="_1563430400" r:id="rId14"/>
         </w:object>
       </w:r>
     </w:p>

</xml_diff>